<commit_message>
beta td6 w/bug v2
</commit_message>
<xml_diff>
--- a/TD/Flutter Pizzeria - TD 6 - Provider.docx
+++ b/TD/Flutter Pizzeria - TD 6 - Provider.docx
@@ -173,15 +173,7 @@
         <w:jc w:val="both"/>
       </w:pPr>
       <w:r>
-        <w:t xml:space="preserve">Le package Provider permet d’implémenter le Design Pattern Observable. Il se base donc sur </w:t>
-      </w:r>
-      <w:proofErr w:type="gramStart"/>
-      <w:r>
-        <w:t>un</w:t>
-      </w:r>
-      <w:proofErr w:type="gramEnd"/>
-      <w:r>
-        <w:t xml:space="preserve"> objet pouvant notifier une liste d’objets d’un changement de son état.</w:t>
+        <w:t>Le package Provider permet d’implémenter le Design Pattern Observable. Il se base donc sur un objet pouvant notifier une liste d’objets d’un changement de son état.</w:t>
       </w:r>
     </w:p>
     <w:p>
@@ -211,15 +203,7 @@
         <w:t>Le Provider n’est pas un système de gestion d'état en soi, mais peut être considéré comme une partie d’un système de gestion d'état.</w:t>
       </w:r>
       <w:r>
-        <w:t>” (</w:t>
-      </w:r>
-      <w:proofErr w:type="gramStart"/>
-      <w:r>
-        <w:t>extrait</w:t>
-      </w:r>
-      <w:proofErr w:type="gramEnd"/>
-      <w:r>
-        <w:t xml:space="preserve"> de </w:t>
+        <w:t xml:space="preserve">” (extrait de </w:t>
       </w:r>
       <w:hyperlink r:id="rId9">
         <w:r>
@@ -264,12 +248,10 @@
         <w:t xml:space="preserve">Pour utiliser les provider, il faut logiquement intégrer le package dans </w:t>
       </w:r>
       <w:proofErr w:type="spellStart"/>
-      <w:proofErr w:type="gramStart"/>
       <w:r>
         <w:t>pubspec.yaml</w:t>
       </w:r>
       <w:proofErr w:type="spellEnd"/>
-      <w:proofErr w:type="gramEnd"/>
       <w:r>
         <w:t xml:space="preserve"> (extrait) :</w:t>
       </w:r>
@@ -286,7 +268,6 @@
         </w:rPr>
       </w:pPr>
       <w:proofErr w:type="spellStart"/>
-      <w:proofErr w:type="gramStart"/>
       <w:r>
         <w:rPr>
           <w:rFonts w:ascii="JetBrains Mono" w:eastAsia="JetBrains Mono" w:hAnsi="JetBrains Mono" w:cs="JetBrains Mono"/>
@@ -308,7 +289,6 @@
         </w:rPr>
         <w:t>:</w:t>
       </w:r>
-      <w:proofErr w:type="gramEnd"/>
     </w:p>
     <w:p>
       <w:pPr>
@@ -331,7 +311,6 @@
         </w:rPr>
         <w:t xml:space="preserve"> </w:t>
       </w:r>
-      <w:proofErr w:type="gramStart"/>
       <w:r>
         <w:rPr>
           <w:rFonts w:ascii="JetBrains Mono" w:eastAsia="JetBrains Mono" w:hAnsi="JetBrains Mono" w:cs="JetBrains Mono"/>
@@ -352,7 +331,6 @@
         </w:rPr>
         <w:t>:</w:t>
       </w:r>
-      <w:proofErr w:type="gramEnd"/>
     </w:p>
     <w:p>
       <w:pPr>
@@ -376,7 +354,6 @@
         <w:t xml:space="preserve">   </w:t>
       </w:r>
       <w:proofErr w:type="spellStart"/>
-      <w:proofErr w:type="gramStart"/>
       <w:r>
         <w:rPr>
           <w:rFonts w:ascii="JetBrains Mono" w:eastAsia="JetBrains Mono" w:hAnsi="JetBrains Mono" w:cs="JetBrains Mono"/>
@@ -396,18 +373,7 @@
           <w:szCs w:val="20"/>
           <w:highlight w:val="white"/>
         </w:rPr>
-        <w:t>:</w:t>
-      </w:r>
-      <w:proofErr w:type="gramEnd"/>
-      <w:r>
-        <w:rPr>
-          <w:rFonts w:ascii="JetBrains Mono" w:eastAsia="JetBrains Mono" w:hAnsi="JetBrains Mono" w:cs="JetBrains Mono"/>
-          <w:color w:val="080808"/>
-          <w:sz w:val="20"/>
-          <w:szCs w:val="20"/>
-          <w:highlight w:val="white"/>
-        </w:rPr>
-        <w:t xml:space="preserve"> flutter</w:t>
+        <w:t>: flutter</w:t>
       </w:r>
     </w:p>
     <w:p>
@@ -431,7 +397,6 @@
         </w:rPr>
         <w:t xml:space="preserve"> </w:t>
       </w:r>
-      <w:proofErr w:type="gramStart"/>
       <w:r>
         <w:rPr>
           <w:rFonts w:ascii="JetBrains Mono" w:eastAsia="JetBrains Mono" w:hAnsi="JetBrains Mono" w:cs="JetBrains Mono"/>
@@ -450,18 +415,7 @@
           <w:szCs w:val="20"/>
           <w:highlight w:val="white"/>
         </w:rPr>
-        <w:t>:</w:t>
-      </w:r>
-      <w:proofErr w:type="gramEnd"/>
-      <w:r>
-        <w:rPr>
-          <w:rFonts w:ascii="JetBrains Mono" w:eastAsia="JetBrains Mono" w:hAnsi="JetBrains Mono" w:cs="JetBrains Mono"/>
-          <w:color w:val="080808"/>
-          <w:sz w:val="20"/>
-          <w:szCs w:val="20"/>
-          <w:highlight w:val="white"/>
-        </w:rPr>
-        <w:t xml:space="preserve"> ^6.0.0</w:t>
+        <w:t>: ^6.0.0</w:t>
       </w:r>
     </w:p>
     <w:p>
@@ -626,12 +580,10 @@
         <w:t xml:space="preserve">Le provider doit être créé au lancement de l'application comme ceci (fichier </w:t>
       </w:r>
       <w:proofErr w:type="spellStart"/>
-      <w:proofErr w:type="gramStart"/>
       <w:r>
         <w:t>main.dart</w:t>
       </w:r>
       <w:proofErr w:type="spellEnd"/>
-      <w:proofErr w:type="gramEnd"/>
       <w:r>
         <w:t>) :</w:t>
       </w:r>
@@ -648,7 +600,6 @@
         </w:rPr>
       </w:pPr>
       <w:proofErr w:type="spellStart"/>
-      <w:proofErr w:type="gramStart"/>
       <w:r>
         <w:rPr>
           <w:rFonts w:ascii="JetBrains Mono" w:eastAsia="JetBrains Mono" w:hAnsi="JetBrains Mono" w:cs="JetBrains Mono"/>
@@ -660,7 +611,6 @@
         <w:t>void</w:t>
       </w:r>
       <w:proofErr w:type="spellEnd"/>
-      <w:proofErr w:type="gramEnd"/>
       <w:r>
         <w:rPr>
           <w:rFonts w:ascii="JetBrains Mono" w:eastAsia="JetBrains Mono" w:hAnsi="JetBrains Mono" w:cs="JetBrains Mono"/>
@@ -720,7 +670,6 @@
             <w:t xml:space="preserve"> </w:t>
           </w:r>
           <w:proofErr w:type="spellStart"/>
-          <w:proofErr w:type="gramStart"/>
           <w:r>
             <w:rPr>
               <w:rFonts w:ascii="JetBrains Mono" w:eastAsia="JetBrains Mono" w:hAnsi="JetBrains Mono" w:cs="JetBrains Mono"/>
@@ -742,7 +691,6 @@
             </w:rPr>
             <w:t>(</w:t>
           </w:r>
-          <w:proofErr w:type="gramEnd"/>
         </w:p>
       </w:sdtContent>
     </w:sdt>
@@ -768,7 +716,6 @@
         <w:t xml:space="preserve">   </w:t>
       </w:r>
       <w:proofErr w:type="spellStart"/>
-      <w:proofErr w:type="gramStart"/>
       <w:r>
         <w:rPr>
           <w:rFonts w:ascii="JetBrains Mono" w:eastAsia="JetBrains Mono" w:hAnsi="JetBrains Mono" w:cs="JetBrains Mono"/>
@@ -790,7 +737,6 @@
         </w:rPr>
         <w:t>(</w:t>
       </w:r>
-      <w:proofErr w:type="gramEnd"/>
     </w:p>
     <w:p>
       <w:pPr>
@@ -814,7 +760,6 @@
         <w:t xml:space="preserve">     </w:t>
       </w:r>
       <w:proofErr w:type="spellStart"/>
-      <w:proofErr w:type="gramStart"/>
       <w:r>
         <w:rPr>
           <w:rFonts w:ascii="JetBrains Mono" w:eastAsia="JetBrains Mono" w:hAnsi="JetBrains Mono" w:cs="JetBrains Mono"/>
@@ -834,18 +779,7 @@
           <w:szCs w:val="20"/>
           <w:highlight w:val="white"/>
         </w:rPr>
-        <w:t>:</w:t>
-      </w:r>
-      <w:proofErr w:type="gramEnd"/>
-      <w:r>
-        <w:rPr>
-          <w:rFonts w:ascii="JetBrains Mono" w:eastAsia="JetBrains Mono" w:hAnsi="JetBrains Mono" w:cs="JetBrains Mono"/>
-          <w:color w:val="080808"/>
-          <w:sz w:val="20"/>
-          <w:szCs w:val="20"/>
-          <w:highlight w:val="white"/>
-        </w:rPr>
-        <w:t xml:space="preserve"> (</w:t>
+        <w:t>: (</w:t>
       </w:r>
       <w:proofErr w:type="spellStart"/>
       <w:r>
@@ -914,7 +848,6 @@
         <w:t xml:space="preserve">     </w:t>
       </w:r>
       <w:proofErr w:type="spellStart"/>
-      <w:proofErr w:type="gramStart"/>
       <w:r>
         <w:rPr>
           <w:rFonts w:ascii="JetBrains Mono" w:eastAsia="JetBrains Mono" w:hAnsi="JetBrains Mono" w:cs="JetBrains Mono"/>
@@ -934,18 +867,7 @@
           <w:szCs w:val="20"/>
           <w:highlight w:val="white"/>
         </w:rPr>
-        <w:t>:</w:t>
-      </w:r>
-      <w:proofErr w:type="gramEnd"/>
-      <w:r>
-        <w:rPr>
-          <w:rFonts w:ascii="JetBrains Mono" w:eastAsia="JetBrains Mono" w:hAnsi="JetBrains Mono" w:cs="JetBrains Mono"/>
-          <w:color w:val="080808"/>
-          <w:sz w:val="20"/>
-          <w:szCs w:val="20"/>
-          <w:highlight w:val="white"/>
-        </w:rPr>
-        <w:t xml:space="preserve"> </w:t>
+        <w:t xml:space="preserve">: </w:t>
       </w:r>
       <w:proofErr w:type="spellStart"/>
       <w:r>
@@ -1148,23 +1070,13 @@
           <w:highlight w:val="white"/>
         </w:rPr>
       </w:pPr>
-      <w:proofErr w:type="gramStart"/>
       <w:r>
         <w:rPr>
           <w:rFonts w:ascii="JetBrains Mono" w:eastAsia="JetBrains Mono" w:hAnsi="JetBrains Mono" w:cs="JetBrains Mono"/>
           <w:color w:val="0033B3"/>
           <w:highlight w:val="white"/>
         </w:rPr>
-        <w:t>class</w:t>
-      </w:r>
-      <w:proofErr w:type="gramEnd"/>
-      <w:r>
-        <w:rPr>
-          <w:rFonts w:ascii="JetBrains Mono" w:eastAsia="JetBrains Mono" w:hAnsi="JetBrains Mono" w:cs="JetBrains Mono"/>
-          <w:color w:val="0033B3"/>
-          <w:highlight w:val="white"/>
-        </w:rPr>
-        <w:t xml:space="preserve"> </w:t>
+        <w:t xml:space="preserve">class </w:t>
       </w:r>
       <w:proofErr w:type="spellStart"/>
       <w:r>
@@ -1281,7 +1193,6 @@
         <w:t xml:space="preserve"> </w:t>
       </w:r>
       <w:proofErr w:type="spellStart"/>
-      <w:proofErr w:type="gramStart"/>
       <w:r>
         <w:rPr>
           <w:rFonts w:ascii="JetBrains Mono" w:eastAsia="JetBrains Mono" w:hAnsi="JetBrains Mono" w:cs="JetBrains Mono"/>
@@ -1291,7 +1202,6 @@
         <w:t>void</w:t>
       </w:r>
       <w:proofErr w:type="spellEnd"/>
-      <w:proofErr w:type="gramEnd"/>
       <w:r>
         <w:rPr>
           <w:rFonts w:ascii="JetBrains Mono" w:eastAsia="JetBrains Mono" w:hAnsi="JetBrains Mono" w:cs="JetBrains Mono"/>
@@ -1381,7 +1291,6 @@
         <w:t xml:space="preserve">   </w:t>
       </w:r>
       <w:proofErr w:type="spellStart"/>
-      <w:proofErr w:type="gramStart"/>
       <w:r>
         <w:rPr>
           <w:rFonts w:ascii="JetBrains Mono" w:eastAsia="JetBrains Mono" w:hAnsi="JetBrains Mono" w:cs="JetBrains Mono"/>
@@ -1390,7 +1299,6 @@
         <w:t>int</w:t>
       </w:r>
       <w:proofErr w:type="spellEnd"/>
-      <w:proofErr w:type="gramEnd"/>
       <w:r>
         <w:rPr>
           <w:rFonts w:ascii="JetBrains Mono" w:eastAsia="JetBrains Mono" w:hAnsi="JetBrains Mono" w:cs="JetBrains Mono"/>
@@ -1442,23 +1350,13 @@
         </w:rPr>
         <w:t xml:space="preserve">   </w:t>
       </w:r>
-      <w:proofErr w:type="gramStart"/>
       <w:r>
         <w:rPr>
           <w:rFonts w:ascii="JetBrains Mono" w:eastAsia="JetBrains Mono" w:hAnsi="JetBrains Mono" w:cs="JetBrains Mono"/>
           <w:color w:val="0033B3"/>
           <w:highlight w:val="white"/>
         </w:rPr>
-        <w:t>if</w:t>
-      </w:r>
-      <w:proofErr w:type="gramEnd"/>
-      <w:r>
-        <w:rPr>
-          <w:rFonts w:ascii="JetBrains Mono" w:eastAsia="JetBrains Mono" w:hAnsi="JetBrains Mono" w:cs="JetBrains Mono"/>
-          <w:color w:val="0033B3"/>
-          <w:highlight w:val="white"/>
-        </w:rPr>
-        <w:t xml:space="preserve"> </w:t>
+        <w:t xml:space="preserve">if </w:t>
       </w:r>
       <w:r>
         <w:rPr>
@@ -1554,7 +1452,6 @@
         </w:rPr>
         <w:t xml:space="preserve">     </w:t>
       </w:r>
-      <w:proofErr w:type="gramStart"/>
       <w:r>
         <w:rPr>
           <w:rFonts w:ascii="JetBrains Mono" w:eastAsia="JetBrains Mono" w:hAnsi="JetBrains Mono" w:cs="JetBrains Mono"/>
@@ -1590,7 +1487,6 @@
         <w:t>(</w:t>
       </w:r>
       <w:proofErr w:type="spellStart"/>
-      <w:proofErr w:type="gramEnd"/>
       <w:r>
         <w:rPr>
           <w:rFonts w:ascii="JetBrains Mono" w:eastAsia="JetBrains Mono" w:hAnsi="JetBrains Mono" w:cs="JetBrains Mono"/>
@@ -1746,7 +1642,6 @@
         </w:rPr>
         <w:t>index</w:t>
       </w:r>
-      <w:proofErr w:type="gramStart"/>
       <w:r>
         <w:rPr>
           <w:rFonts w:ascii="JetBrains Mono" w:eastAsia="JetBrains Mono" w:hAnsi="JetBrains Mono" w:cs="JetBrains Mono"/>
@@ -1755,7 +1650,6 @@
         </w:rPr>
         <w:t>];</w:t>
       </w:r>
-      <w:proofErr w:type="gramEnd"/>
     </w:p>
     <w:p>
       <w:pPr>
@@ -1776,7 +1670,6 @@
         <w:t xml:space="preserve">     </w:t>
       </w:r>
       <w:proofErr w:type="spellStart"/>
-      <w:proofErr w:type="gramStart"/>
       <w:r>
         <w:rPr>
           <w:rFonts w:ascii="JetBrains Mono" w:eastAsia="JetBrains Mono" w:hAnsi="JetBrains Mono" w:cs="JetBrains Mono"/>
@@ -1801,7 +1694,6 @@
         <w:t>quantity</w:t>
       </w:r>
       <w:proofErr w:type="spellEnd"/>
-      <w:proofErr w:type="gramEnd"/>
       <w:r>
         <w:rPr>
           <w:rFonts w:ascii="JetBrains Mono" w:eastAsia="JetBrains Mono" w:hAnsi="JetBrains Mono" w:cs="JetBrains Mono"/>
@@ -1879,7 +1771,6 @@
         <w:t xml:space="preserve">   </w:t>
       </w:r>
       <w:proofErr w:type="spellStart"/>
-      <w:proofErr w:type="gramStart"/>
       <w:r>
         <w:rPr>
           <w:rFonts w:ascii="JetBrains Mono" w:eastAsia="JetBrains Mono" w:hAnsi="JetBrains Mono" w:cs="JetBrains Mono"/>
@@ -1897,17 +1788,7 @@
           <w:color w:val="080808"/>
           <w:highlight w:val="white"/>
         </w:rPr>
-        <w:t>(</w:t>
-      </w:r>
-      <w:proofErr w:type="gramEnd"/>
-      <w:r>
-        <w:rPr>
-          <w:rFonts w:ascii="JetBrains Mono" w:eastAsia="JetBrains Mono" w:hAnsi="JetBrains Mono" w:cs="JetBrains Mono"/>
-          <w:b/>
-          <w:color w:val="080808"/>
-          <w:highlight w:val="white"/>
-        </w:rPr>
-        <w:t>);</w:t>
+        <w:t>();</w:t>
       </w:r>
     </w:p>
     <w:p>
@@ -1956,7 +1837,6 @@
         <w:t xml:space="preserve"> </w:t>
       </w:r>
       <w:proofErr w:type="spellStart"/>
-      <w:proofErr w:type="gramStart"/>
       <w:r>
         <w:rPr>
           <w:rFonts w:ascii="JetBrains Mono" w:eastAsia="JetBrains Mono" w:hAnsi="JetBrains Mono" w:cs="JetBrains Mono"/>
@@ -1966,7 +1846,6 @@
         <w:t>void</w:t>
       </w:r>
       <w:proofErr w:type="spellEnd"/>
-      <w:proofErr w:type="gramEnd"/>
       <w:r>
         <w:rPr>
           <w:rFonts w:ascii="JetBrains Mono" w:eastAsia="JetBrains Mono" w:hAnsi="JetBrains Mono" w:cs="JetBrains Mono"/>
@@ -2056,7 +1935,6 @@
         <w:t xml:space="preserve">   </w:t>
       </w:r>
       <w:proofErr w:type="spellStart"/>
-      <w:proofErr w:type="gramStart"/>
       <w:r>
         <w:rPr>
           <w:rFonts w:ascii="JetBrains Mono" w:eastAsia="JetBrains Mono" w:hAnsi="JetBrains Mono" w:cs="JetBrains Mono"/>
@@ -2065,7 +1943,6 @@
         <w:t>int</w:t>
       </w:r>
       <w:proofErr w:type="spellEnd"/>
-      <w:proofErr w:type="gramEnd"/>
       <w:r>
         <w:rPr>
           <w:rFonts w:ascii="JetBrains Mono" w:eastAsia="JetBrains Mono" w:hAnsi="JetBrains Mono" w:cs="JetBrains Mono"/>
@@ -2117,23 +1994,13 @@
         </w:rPr>
         <w:t xml:space="preserve">   </w:t>
       </w:r>
-      <w:proofErr w:type="gramStart"/>
       <w:r>
         <w:rPr>
           <w:rFonts w:ascii="JetBrains Mono" w:eastAsia="JetBrains Mono" w:hAnsi="JetBrains Mono" w:cs="JetBrains Mono"/>
           <w:color w:val="0033B3"/>
           <w:highlight w:val="white"/>
         </w:rPr>
-        <w:t>if</w:t>
-      </w:r>
-      <w:proofErr w:type="gramEnd"/>
-      <w:r>
-        <w:rPr>
-          <w:rFonts w:ascii="JetBrains Mono" w:eastAsia="JetBrains Mono" w:hAnsi="JetBrains Mono" w:cs="JetBrains Mono"/>
-          <w:color w:val="0033B3"/>
-          <w:highlight w:val="white"/>
-        </w:rPr>
-        <w:t xml:space="preserve"> </w:t>
+        <w:t xml:space="preserve">if </w:t>
       </w:r>
       <w:r>
         <w:rPr>
@@ -2247,7 +2114,6 @@
         </w:rPr>
         <w:t>index</w:t>
       </w:r>
-      <w:proofErr w:type="gramStart"/>
       <w:r>
         <w:rPr>
           <w:rFonts w:ascii="JetBrains Mono" w:eastAsia="JetBrains Mono" w:hAnsi="JetBrains Mono" w:cs="JetBrains Mono"/>
@@ -2256,7 +2122,6 @@
         </w:rPr>
         <w:t>];</w:t>
       </w:r>
-      <w:proofErr w:type="gramEnd"/>
     </w:p>
     <w:p>
       <w:pPr>
@@ -2304,23 +2169,13 @@
         </w:rPr>
         <w:t xml:space="preserve">     </w:t>
       </w:r>
-      <w:proofErr w:type="gramStart"/>
       <w:r>
         <w:rPr>
           <w:rFonts w:ascii="JetBrains Mono" w:eastAsia="JetBrains Mono" w:hAnsi="JetBrains Mono" w:cs="JetBrains Mono"/>
           <w:color w:val="0033B3"/>
           <w:highlight w:val="white"/>
         </w:rPr>
-        <w:t>if</w:t>
-      </w:r>
-      <w:proofErr w:type="gramEnd"/>
-      <w:r>
-        <w:rPr>
-          <w:rFonts w:ascii="JetBrains Mono" w:eastAsia="JetBrains Mono" w:hAnsi="JetBrains Mono" w:cs="JetBrains Mono"/>
-          <w:color w:val="0033B3"/>
-          <w:highlight w:val="white"/>
-        </w:rPr>
-        <w:t xml:space="preserve"> </w:t>
+        <w:t xml:space="preserve">if </w:t>
       </w:r>
       <w:r>
         <w:rPr>
@@ -2451,7 +2306,6 @@
         <w:t>_</w:t>
       </w:r>
       <w:proofErr w:type="spellStart"/>
-      <w:proofErr w:type="gramStart"/>
       <w:r>
         <w:rPr>
           <w:rFonts w:ascii="JetBrains Mono" w:eastAsia="JetBrains Mono" w:hAnsi="JetBrains Mono" w:cs="JetBrains Mono"/>
@@ -2469,7 +2323,6 @@
         <w:t>.removeAt</w:t>
       </w:r>
       <w:proofErr w:type="spellEnd"/>
-      <w:proofErr w:type="gramEnd"/>
       <w:r>
         <w:rPr>
           <w:rFonts w:ascii="JetBrains Mono" w:eastAsia="JetBrains Mono" w:hAnsi="JetBrains Mono" w:cs="JetBrains Mono"/>
@@ -2572,7 +2425,6 @@
         <w:t xml:space="preserve">     </w:t>
       </w:r>
       <w:proofErr w:type="spellStart"/>
-      <w:proofErr w:type="gramStart"/>
       <w:r>
         <w:rPr>
           <w:rFonts w:ascii="JetBrains Mono" w:eastAsia="JetBrains Mono" w:hAnsi="JetBrains Mono" w:cs="JetBrains Mono"/>
@@ -2590,17 +2442,7 @@
           <w:color w:val="080808"/>
           <w:highlight w:val="white"/>
         </w:rPr>
-        <w:t>(</w:t>
-      </w:r>
-      <w:proofErr w:type="gramEnd"/>
-      <w:r>
-        <w:rPr>
-          <w:rFonts w:ascii="JetBrains Mono" w:eastAsia="JetBrains Mono" w:hAnsi="JetBrains Mono" w:cs="JetBrains Mono"/>
-          <w:b/>
-          <w:color w:val="080808"/>
-          <w:highlight w:val="white"/>
-        </w:rPr>
-        <w:t>);</w:t>
+        <w:t>();</w:t>
       </w:r>
     </w:p>
     <w:p>
@@ -2690,14 +2532,9 @@
       </w:r>
       <w:proofErr w:type="spellEnd"/>
       <w:r>
-        <w:t>&lt;T</w:t>
-      </w:r>
-      <w:proofErr w:type="gramStart"/>
-      <w:r>
-        <w:t>&gt;(</w:t>
-      </w:r>
-      <w:proofErr w:type="spellStart"/>
-      <w:proofErr w:type="gramEnd"/>
+        <w:t>&lt;T&gt;(</w:t>
+      </w:r>
+      <w:proofErr w:type="spellStart"/>
       <w:r>
         <w:t>context</w:t>
       </w:r>
@@ -2731,12 +2568,10 @@
         <w:jc w:val="both"/>
       </w:pPr>
       <w:proofErr w:type="spellStart"/>
-      <w:proofErr w:type="gramStart"/>
       <w:r>
         <w:t>context.watch</w:t>
       </w:r>
       <w:proofErr w:type="spellEnd"/>
-      <w:proofErr w:type="gramEnd"/>
       <w:r>
         <w:t>&lt;T&gt;()</w:t>
       </w:r>
@@ -2866,7 +2701,6 @@
           <w:highlight w:val="white"/>
         </w:rPr>
       </w:pPr>
-      <w:proofErr w:type="gramStart"/>
       <w:r>
         <w:rPr>
           <w:rFonts w:ascii="JetBrains Mono" w:eastAsia="JetBrains Mono" w:hAnsi="JetBrains Mono" w:cs="JetBrains Mono"/>
@@ -2875,9 +2709,29 @@
           <w:szCs w:val="20"/>
           <w:highlight w:val="white"/>
         </w:rPr>
-        <w:t>class</w:t>
-      </w:r>
-      <w:proofErr w:type="gramEnd"/>
+        <w:t xml:space="preserve">class </w:t>
+      </w:r>
+      <w:proofErr w:type="spellStart"/>
+      <w:r>
+        <w:rPr>
+          <w:rFonts w:ascii="JetBrains Mono" w:eastAsia="JetBrains Mono" w:hAnsi="JetBrains Mono" w:cs="JetBrains Mono"/>
+          <w:sz w:val="20"/>
+          <w:szCs w:val="20"/>
+          <w:highlight w:val="white"/>
+        </w:rPr>
+        <w:t>BuyButtonWidget</w:t>
+      </w:r>
+      <w:proofErr w:type="spellEnd"/>
+      <w:r>
+        <w:rPr>
+          <w:rFonts w:ascii="JetBrains Mono" w:eastAsia="JetBrains Mono" w:hAnsi="JetBrains Mono" w:cs="JetBrains Mono"/>
+          <w:sz w:val="20"/>
+          <w:szCs w:val="20"/>
+          <w:highlight w:val="white"/>
+        </w:rPr>
+        <w:t xml:space="preserve"> </w:t>
+      </w:r>
+      <w:proofErr w:type="spellStart"/>
       <w:r>
         <w:rPr>
           <w:rFonts w:ascii="JetBrains Mono" w:eastAsia="JetBrains Mono" w:hAnsi="JetBrains Mono" w:cs="JetBrains Mono"/>
@@ -2886,6 +2740,17 @@
           <w:szCs w:val="20"/>
           <w:highlight w:val="white"/>
         </w:rPr>
+        <w:t>extends</w:t>
+      </w:r>
+      <w:proofErr w:type="spellEnd"/>
+      <w:r>
+        <w:rPr>
+          <w:rFonts w:ascii="JetBrains Mono" w:eastAsia="JetBrains Mono" w:hAnsi="JetBrains Mono" w:cs="JetBrains Mono"/>
+          <w:color w:val="0033B3"/>
+          <w:sz w:val="20"/>
+          <w:szCs w:val="20"/>
+          <w:highlight w:val="white"/>
+        </w:rPr>
         <w:t xml:space="preserve"> </w:t>
       </w:r>
       <w:proofErr w:type="spellStart"/>
@@ -2896,210 +2761,332 @@
           <w:szCs w:val="20"/>
           <w:highlight w:val="white"/>
         </w:rPr>
+        <w:t>StatelessWidget</w:t>
+      </w:r>
+      <w:proofErr w:type="spellEnd"/>
+      <w:r>
+        <w:rPr>
+          <w:rFonts w:ascii="JetBrains Mono" w:eastAsia="JetBrains Mono" w:hAnsi="JetBrains Mono" w:cs="JetBrains Mono"/>
+          <w:sz w:val="20"/>
+          <w:szCs w:val="20"/>
+          <w:highlight w:val="white"/>
+        </w:rPr>
+        <w:t xml:space="preserve"> </w:t>
+      </w:r>
+      <w:r>
+        <w:rPr>
+          <w:rFonts w:ascii="JetBrains Mono" w:eastAsia="JetBrains Mono" w:hAnsi="JetBrains Mono" w:cs="JetBrains Mono"/>
+          <w:color w:val="080808"/>
+          <w:sz w:val="20"/>
+          <w:szCs w:val="20"/>
+          <w:highlight w:val="white"/>
+        </w:rPr>
+        <w:t>{</w:t>
+      </w:r>
+    </w:p>
+    <w:p>
+      <w:pPr>
+        <w:jc w:val="both"/>
+        <w:rPr>
+          <w:rFonts w:ascii="JetBrains Mono" w:eastAsia="JetBrains Mono" w:hAnsi="JetBrains Mono" w:cs="JetBrains Mono"/>
+          <w:color w:val="080808"/>
+          <w:sz w:val="20"/>
+          <w:szCs w:val="20"/>
+          <w:highlight w:val="white"/>
+        </w:rPr>
+      </w:pPr>
+      <w:r>
+        <w:rPr>
+          <w:rFonts w:ascii="JetBrains Mono" w:eastAsia="JetBrains Mono" w:hAnsi="JetBrains Mono" w:cs="JetBrains Mono"/>
+          <w:color w:val="080808"/>
+          <w:sz w:val="20"/>
+          <w:szCs w:val="20"/>
+          <w:highlight w:val="white"/>
+        </w:rPr>
+        <w:t xml:space="preserve"> </w:t>
+      </w:r>
+      <w:r>
+        <w:rPr>
+          <w:rFonts w:ascii="JetBrains Mono" w:eastAsia="JetBrains Mono" w:hAnsi="JetBrains Mono" w:cs="JetBrains Mono"/>
+          <w:color w:val="0033B3"/>
+          <w:sz w:val="20"/>
+          <w:szCs w:val="20"/>
+          <w:highlight w:val="white"/>
+        </w:rPr>
+        <w:t xml:space="preserve">final </w:t>
+      </w:r>
+      <w:r>
+        <w:rPr>
+          <w:rFonts w:ascii="JetBrains Mono" w:eastAsia="JetBrains Mono" w:hAnsi="JetBrains Mono" w:cs="JetBrains Mono"/>
+          <w:sz w:val="20"/>
+          <w:szCs w:val="20"/>
+          <w:highlight w:val="white"/>
+        </w:rPr>
+        <w:t xml:space="preserve">Pizza </w:t>
+      </w:r>
+      <w:r>
+        <w:rPr>
+          <w:rFonts w:ascii="JetBrains Mono" w:eastAsia="JetBrains Mono" w:hAnsi="JetBrains Mono" w:cs="JetBrains Mono"/>
+          <w:color w:val="871094"/>
+          <w:sz w:val="20"/>
+          <w:szCs w:val="20"/>
+          <w:highlight w:val="white"/>
+        </w:rPr>
+        <w:t>_pizza</w:t>
+      </w:r>
+      <w:r>
+        <w:rPr>
+          <w:rFonts w:ascii="JetBrains Mono" w:eastAsia="JetBrains Mono" w:hAnsi="JetBrains Mono" w:cs="JetBrains Mono"/>
+          <w:color w:val="080808"/>
+          <w:sz w:val="20"/>
+          <w:szCs w:val="20"/>
+          <w:highlight w:val="white"/>
+        </w:rPr>
+        <w:t>;</w:t>
+      </w:r>
+    </w:p>
+    <w:p>
+      <w:pPr>
+        <w:jc w:val="both"/>
+        <w:rPr>
+          <w:rFonts w:ascii="JetBrains Mono" w:eastAsia="JetBrains Mono" w:hAnsi="JetBrains Mono" w:cs="JetBrains Mono"/>
+          <w:color w:val="080808"/>
+          <w:sz w:val="20"/>
+          <w:szCs w:val="20"/>
+          <w:highlight w:val="white"/>
+        </w:rPr>
+      </w:pPr>
+    </w:p>
+    <w:p>
+      <w:pPr>
+        <w:jc w:val="both"/>
+        <w:rPr>
+          <w:rFonts w:ascii="JetBrains Mono" w:eastAsia="JetBrains Mono" w:hAnsi="JetBrains Mono" w:cs="JetBrains Mono"/>
+          <w:color w:val="080808"/>
+          <w:sz w:val="20"/>
+          <w:szCs w:val="20"/>
+          <w:highlight w:val="white"/>
+        </w:rPr>
+      </w:pPr>
+      <w:r>
+        <w:rPr>
+          <w:rFonts w:ascii="JetBrains Mono" w:eastAsia="JetBrains Mono" w:hAnsi="JetBrains Mono" w:cs="JetBrains Mono"/>
+          <w:color w:val="080808"/>
+          <w:sz w:val="20"/>
+          <w:szCs w:val="20"/>
+          <w:highlight w:val="white"/>
+        </w:rPr>
+        <w:t xml:space="preserve"> </w:t>
+      </w:r>
+      <w:proofErr w:type="spellStart"/>
+      <w:r>
+        <w:rPr>
+          <w:rFonts w:ascii="JetBrains Mono" w:eastAsia="JetBrains Mono" w:hAnsi="JetBrains Mono" w:cs="JetBrains Mono"/>
+          <w:color w:val="0033B3"/>
+          <w:sz w:val="20"/>
+          <w:szCs w:val="20"/>
+          <w:highlight w:val="white"/>
+        </w:rPr>
+        <w:t>const</w:t>
+      </w:r>
+      <w:proofErr w:type="spellEnd"/>
+      <w:r>
+        <w:rPr>
+          <w:rFonts w:ascii="JetBrains Mono" w:eastAsia="JetBrains Mono" w:hAnsi="JetBrains Mono" w:cs="JetBrains Mono"/>
+          <w:color w:val="0033B3"/>
+          <w:sz w:val="20"/>
+          <w:szCs w:val="20"/>
+          <w:highlight w:val="white"/>
+        </w:rPr>
+        <w:t xml:space="preserve"> </w:t>
+      </w:r>
+      <w:proofErr w:type="spellStart"/>
+      <w:r>
+        <w:rPr>
+          <w:rFonts w:ascii="JetBrains Mono" w:eastAsia="JetBrains Mono" w:hAnsi="JetBrains Mono" w:cs="JetBrains Mono"/>
+          <w:sz w:val="20"/>
+          <w:szCs w:val="20"/>
+          <w:highlight w:val="white"/>
+        </w:rPr>
         <w:t>BuyButtonWidget</w:t>
       </w:r>
       <w:proofErr w:type="spellEnd"/>
       <w:r>
         <w:rPr>
           <w:rFonts w:ascii="JetBrains Mono" w:eastAsia="JetBrains Mono" w:hAnsi="JetBrains Mono" w:cs="JetBrains Mono"/>
+          <w:color w:val="080808"/>
+          <w:sz w:val="20"/>
+          <w:szCs w:val="20"/>
+          <w:highlight w:val="white"/>
+        </w:rPr>
+        <w:t>(</w:t>
+      </w:r>
+      <w:proofErr w:type="spellStart"/>
+      <w:r>
+        <w:rPr>
+          <w:rFonts w:ascii="JetBrains Mono" w:eastAsia="JetBrains Mono" w:hAnsi="JetBrains Mono" w:cs="JetBrains Mono"/>
+          <w:color w:val="0033B3"/>
+          <w:sz w:val="20"/>
+          <w:szCs w:val="20"/>
+          <w:highlight w:val="white"/>
+        </w:rPr>
+        <w:t>this</w:t>
+      </w:r>
+      <w:proofErr w:type="spellEnd"/>
+      <w:r>
+        <w:rPr>
+          <w:rFonts w:ascii="JetBrains Mono" w:eastAsia="JetBrains Mono" w:hAnsi="JetBrains Mono" w:cs="JetBrains Mono"/>
+          <w:color w:val="080808"/>
+          <w:sz w:val="20"/>
+          <w:szCs w:val="20"/>
+          <w:highlight w:val="white"/>
+        </w:rPr>
+        <w:t>.</w:t>
+      </w:r>
+      <w:r>
+        <w:rPr>
+          <w:rFonts w:ascii="JetBrains Mono" w:eastAsia="JetBrains Mono" w:hAnsi="JetBrains Mono" w:cs="JetBrains Mono"/>
+          <w:color w:val="871094"/>
+          <w:sz w:val="20"/>
+          <w:szCs w:val="20"/>
+          <w:highlight w:val="white"/>
+        </w:rPr>
+        <w:t>_pizza</w:t>
+      </w:r>
+      <w:r>
+        <w:rPr>
+          <w:rFonts w:ascii="JetBrains Mono" w:eastAsia="JetBrains Mono" w:hAnsi="JetBrains Mono" w:cs="JetBrains Mono"/>
+          <w:color w:val="080808"/>
+          <w:sz w:val="20"/>
+          <w:szCs w:val="20"/>
+          <w:highlight w:val="white"/>
+        </w:rPr>
+        <w:t>, {</w:t>
+      </w:r>
+      <w:r>
+        <w:rPr>
+          <w:rFonts w:ascii="JetBrains Mono" w:eastAsia="JetBrains Mono" w:hAnsi="JetBrains Mono" w:cs="JetBrains Mono"/>
+          <w:sz w:val="20"/>
+          <w:szCs w:val="20"/>
+          <w:highlight w:val="white"/>
+        </w:rPr>
+        <w:t>Key</w:t>
+      </w:r>
+      <w:r>
+        <w:rPr>
+          <w:rFonts w:ascii="JetBrains Mono" w:eastAsia="JetBrains Mono" w:hAnsi="JetBrains Mono" w:cs="JetBrains Mono"/>
+          <w:color w:val="080808"/>
+          <w:sz w:val="20"/>
+          <w:szCs w:val="20"/>
+          <w:highlight w:val="white"/>
+        </w:rPr>
+        <w:t xml:space="preserve">? key}) : </w:t>
+      </w:r>
+      <w:r>
+        <w:rPr>
+          <w:rFonts w:ascii="JetBrains Mono" w:eastAsia="JetBrains Mono" w:hAnsi="JetBrains Mono" w:cs="JetBrains Mono"/>
+          <w:color w:val="0033B3"/>
+          <w:sz w:val="20"/>
+          <w:szCs w:val="20"/>
+          <w:highlight w:val="white"/>
+        </w:rPr>
+        <w:t>super</w:t>
+      </w:r>
+      <w:r>
+        <w:rPr>
+          <w:rFonts w:ascii="JetBrains Mono" w:eastAsia="JetBrains Mono" w:hAnsi="JetBrains Mono" w:cs="JetBrains Mono"/>
+          <w:color w:val="080808"/>
+          <w:sz w:val="20"/>
+          <w:szCs w:val="20"/>
+          <w:highlight w:val="white"/>
+        </w:rPr>
+        <w:t>(key: key);</w:t>
+      </w:r>
+    </w:p>
+    <w:p>
+      <w:pPr>
+        <w:jc w:val="both"/>
+        <w:rPr>
+          <w:rFonts w:ascii="JetBrains Mono" w:eastAsia="JetBrains Mono" w:hAnsi="JetBrains Mono" w:cs="JetBrains Mono"/>
+          <w:color w:val="080808"/>
+          <w:sz w:val="20"/>
+          <w:szCs w:val="20"/>
+          <w:highlight w:val="white"/>
+        </w:rPr>
+      </w:pPr>
+    </w:p>
+    <w:p>
+      <w:pPr>
+        <w:jc w:val="both"/>
+        <w:rPr>
+          <w:rFonts w:ascii="JetBrains Mono" w:eastAsia="JetBrains Mono" w:hAnsi="JetBrains Mono" w:cs="JetBrains Mono"/>
+          <w:color w:val="9E880D"/>
+          <w:sz w:val="20"/>
+          <w:szCs w:val="20"/>
+          <w:highlight w:val="white"/>
+        </w:rPr>
+      </w:pPr>
+      <w:r>
+        <w:rPr>
+          <w:rFonts w:ascii="JetBrains Mono" w:eastAsia="JetBrains Mono" w:hAnsi="JetBrains Mono" w:cs="JetBrains Mono"/>
+          <w:color w:val="080808"/>
           <w:sz w:val="20"/>
           <w:szCs w:val="20"/>
           <w:highlight w:val="white"/>
         </w:rPr>
         <w:t xml:space="preserve"> </w:t>
       </w:r>
-      <w:proofErr w:type="spellStart"/>
-      <w:r>
-        <w:rPr>
-          <w:rFonts w:ascii="JetBrains Mono" w:eastAsia="JetBrains Mono" w:hAnsi="JetBrains Mono" w:cs="JetBrains Mono"/>
-          <w:color w:val="0033B3"/>
-          <w:sz w:val="20"/>
-          <w:szCs w:val="20"/>
-          <w:highlight w:val="white"/>
-        </w:rPr>
-        <w:t>extends</w:t>
-      </w:r>
-      <w:proofErr w:type="spellEnd"/>
-      <w:r>
-        <w:rPr>
-          <w:rFonts w:ascii="JetBrains Mono" w:eastAsia="JetBrains Mono" w:hAnsi="JetBrains Mono" w:cs="JetBrains Mono"/>
-          <w:color w:val="0033B3"/>
+      <w:r>
+        <w:rPr>
+          <w:rFonts w:ascii="JetBrains Mono" w:eastAsia="JetBrains Mono" w:hAnsi="JetBrains Mono" w:cs="JetBrains Mono"/>
+          <w:color w:val="9E880D"/>
+          <w:sz w:val="20"/>
+          <w:szCs w:val="20"/>
+          <w:highlight w:val="white"/>
+        </w:rPr>
+        <w:t>@override</w:t>
+      </w:r>
+    </w:p>
+    <w:p>
+      <w:pPr>
+        <w:jc w:val="both"/>
+        <w:rPr>
+          <w:rFonts w:ascii="JetBrains Mono" w:eastAsia="JetBrains Mono" w:hAnsi="JetBrains Mono" w:cs="JetBrains Mono"/>
+          <w:color w:val="080808"/>
+          <w:sz w:val="20"/>
+          <w:szCs w:val="20"/>
+          <w:highlight w:val="white"/>
+        </w:rPr>
+      </w:pPr>
+      <w:r>
+        <w:rPr>
+          <w:rFonts w:ascii="JetBrains Mono" w:eastAsia="JetBrains Mono" w:hAnsi="JetBrains Mono" w:cs="JetBrains Mono"/>
+          <w:color w:val="9E880D"/>
           <w:sz w:val="20"/>
           <w:szCs w:val="20"/>
           <w:highlight w:val="white"/>
         </w:rPr>
         <w:t xml:space="preserve"> </w:t>
       </w:r>
-      <w:proofErr w:type="spellStart"/>
-      <w:r>
-        <w:rPr>
-          <w:rFonts w:ascii="JetBrains Mono" w:eastAsia="JetBrains Mono" w:hAnsi="JetBrains Mono" w:cs="JetBrains Mono"/>
-          <w:sz w:val="20"/>
-          <w:szCs w:val="20"/>
-          <w:highlight w:val="white"/>
-        </w:rPr>
-        <w:t>StatelessWidget</w:t>
-      </w:r>
-      <w:proofErr w:type="spellEnd"/>
-      <w:r>
-        <w:rPr>
-          <w:rFonts w:ascii="JetBrains Mono" w:eastAsia="JetBrains Mono" w:hAnsi="JetBrains Mono" w:cs="JetBrains Mono"/>
-          <w:sz w:val="20"/>
-          <w:szCs w:val="20"/>
-          <w:highlight w:val="white"/>
-        </w:rPr>
-        <w:t xml:space="preserve"> </w:t>
-      </w:r>
-      <w:r>
-        <w:rPr>
-          <w:rFonts w:ascii="JetBrains Mono" w:eastAsia="JetBrains Mono" w:hAnsi="JetBrains Mono" w:cs="JetBrains Mono"/>
-          <w:color w:val="080808"/>
-          <w:sz w:val="20"/>
-          <w:szCs w:val="20"/>
-          <w:highlight w:val="white"/>
-        </w:rPr>
-        <w:t>{</w:t>
-      </w:r>
-    </w:p>
-    <w:p>
-      <w:pPr>
-        <w:jc w:val="both"/>
-        <w:rPr>
-          <w:rFonts w:ascii="JetBrains Mono" w:eastAsia="JetBrains Mono" w:hAnsi="JetBrains Mono" w:cs="JetBrains Mono"/>
-          <w:color w:val="080808"/>
-          <w:sz w:val="20"/>
-          <w:szCs w:val="20"/>
-          <w:highlight w:val="white"/>
-        </w:rPr>
-      </w:pPr>
-      <w:r>
-        <w:rPr>
-          <w:rFonts w:ascii="JetBrains Mono" w:eastAsia="JetBrains Mono" w:hAnsi="JetBrains Mono" w:cs="JetBrains Mono"/>
-          <w:color w:val="080808"/>
-          <w:sz w:val="20"/>
-          <w:szCs w:val="20"/>
-          <w:highlight w:val="white"/>
-        </w:rPr>
-        <w:t xml:space="preserve"> </w:t>
-      </w:r>
-      <w:proofErr w:type="gramStart"/>
-      <w:r>
-        <w:rPr>
-          <w:rFonts w:ascii="JetBrains Mono" w:eastAsia="JetBrains Mono" w:hAnsi="JetBrains Mono" w:cs="JetBrains Mono"/>
-          <w:color w:val="0033B3"/>
-          <w:sz w:val="20"/>
-          <w:szCs w:val="20"/>
-          <w:highlight w:val="white"/>
-        </w:rPr>
-        <w:t>final</w:t>
-      </w:r>
-      <w:proofErr w:type="gramEnd"/>
-      <w:r>
-        <w:rPr>
-          <w:rFonts w:ascii="JetBrains Mono" w:eastAsia="JetBrains Mono" w:hAnsi="JetBrains Mono" w:cs="JetBrains Mono"/>
-          <w:color w:val="0033B3"/>
-          <w:sz w:val="20"/>
-          <w:szCs w:val="20"/>
-          <w:highlight w:val="white"/>
-        </w:rPr>
-        <w:t xml:space="preserve"> </w:t>
-      </w:r>
-      <w:r>
-        <w:rPr>
-          <w:rFonts w:ascii="JetBrains Mono" w:eastAsia="JetBrains Mono" w:hAnsi="JetBrains Mono" w:cs="JetBrains Mono"/>
-          <w:sz w:val="20"/>
-          <w:szCs w:val="20"/>
-          <w:highlight w:val="white"/>
-        </w:rPr>
-        <w:t xml:space="preserve">Pizza </w:t>
-      </w:r>
-      <w:r>
-        <w:rPr>
-          <w:rFonts w:ascii="JetBrains Mono" w:eastAsia="JetBrains Mono" w:hAnsi="JetBrains Mono" w:cs="JetBrains Mono"/>
-          <w:color w:val="871094"/>
-          <w:sz w:val="20"/>
-          <w:szCs w:val="20"/>
-          <w:highlight w:val="white"/>
-        </w:rPr>
-        <w:t>_pizza</w:t>
-      </w:r>
-      <w:r>
-        <w:rPr>
-          <w:rFonts w:ascii="JetBrains Mono" w:eastAsia="JetBrains Mono" w:hAnsi="JetBrains Mono" w:cs="JetBrains Mono"/>
-          <w:color w:val="080808"/>
-          <w:sz w:val="20"/>
-          <w:szCs w:val="20"/>
-          <w:highlight w:val="white"/>
-        </w:rPr>
-        <w:t>;</w:t>
-      </w:r>
-    </w:p>
-    <w:p>
-      <w:pPr>
-        <w:jc w:val="both"/>
-        <w:rPr>
-          <w:rFonts w:ascii="JetBrains Mono" w:eastAsia="JetBrains Mono" w:hAnsi="JetBrains Mono" w:cs="JetBrains Mono"/>
-          <w:color w:val="080808"/>
-          <w:sz w:val="20"/>
-          <w:szCs w:val="20"/>
-          <w:highlight w:val="white"/>
-        </w:rPr>
-      </w:pPr>
-    </w:p>
-    <w:p>
-      <w:pPr>
-        <w:jc w:val="both"/>
-        <w:rPr>
-          <w:rFonts w:ascii="JetBrains Mono" w:eastAsia="JetBrains Mono" w:hAnsi="JetBrains Mono" w:cs="JetBrains Mono"/>
-          <w:color w:val="080808"/>
-          <w:sz w:val="20"/>
-          <w:szCs w:val="20"/>
-          <w:highlight w:val="white"/>
-        </w:rPr>
-      </w:pPr>
-      <w:r>
-        <w:rPr>
-          <w:rFonts w:ascii="JetBrains Mono" w:eastAsia="JetBrains Mono" w:hAnsi="JetBrains Mono" w:cs="JetBrains Mono"/>
-          <w:color w:val="080808"/>
-          <w:sz w:val="20"/>
-          <w:szCs w:val="20"/>
-          <w:highlight w:val="white"/>
-        </w:rPr>
-        <w:t xml:space="preserve"> </w:t>
-      </w:r>
-      <w:proofErr w:type="spellStart"/>
-      <w:proofErr w:type="gramStart"/>
-      <w:r>
-        <w:rPr>
-          <w:rFonts w:ascii="JetBrains Mono" w:eastAsia="JetBrains Mono" w:hAnsi="JetBrains Mono" w:cs="JetBrains Mono"/>
-          <w:color w:val="0033B3"/>
-          <w:sz w:val="20"/>
-          <w:szCs w:val="20"/>
-          <w:highlight w:val="white"/>
-        </w:rPr>
-        <w:t>const</w:t>
-      </w:r>
-      <w:proofErr w:type="spellEnd"/>
-      <w:proofErr w:type="gramEnd"/>
-      <w:r>
-        <w:rPr>
-          <w:rFonts w:ascii="JetBrains Mono" w:eastAsia="JetBrains Mono" w:hAnsi="JetBrains Mono" w:cs="JetBrains Mono"/>
-          <w:color w:val="0033B3"/>
-          <w:sz w:val="20"/>
-          <w:szCs w:val="20"/>
-          <w:highlight w:val="white"/>
-        </w:rPr>
-        <w:t xml:space="preserve"> </w:t>
-      </w:r>
-      <w:proofErr w:type="spellStart"/>
-      <w:r>
-        <w:rPr>
-          <w:rFonts w:ascii="JetBrains Mono" w:eastAsia="JetBrains Mono" w:hAnsi="JetBrains Mono" w:cs="JetBrains Mono"/>
-          <w:sz w:val="20"/>
-          <w:szCs w:val="20"/>
-          <w:highlight w:val="white"/>
-        </w:rPr>
-        <w:t>BuyButtonWidget</w:t>
+      <w:r>
+        <w:rPr>
+          <w:rFonts w:ascii="JetBrains Mono" w:eastAsia="JetBrains Mono" w:hAnsi="JetBrains Mono" w:cs="JetBrains Mono"/>
+          <w:sz w:val="20"/>
+          <w:szCs w:val="20"/>
+          <w:highlight w:val="white"/>
+        </w:rPr>
+        <w:t xml:space="preserve">Widget </w:t>
+      </w:r>
+      <w:proofErr w:type="spellStart"/>
+      <w:r>
+        <w:rPr>
+          <w:rFonts w:ascii="JetBrains Mono" w:eastAsia="JetBrains Mono" w:hAnsi="JetBrains Mono" w:cs="JetBrains Mono"/>
+          <w:color w:val="00627A"/>
+          <w:sz w:val="20"/>
+          <w:szCs w:val="20"/>
+          <w:highlight w:val="white"/>
+        </w:rPr>
+        <w:t>build</w:t>
       </w:r>
       <w:proofErr w:type="spellEnd"/>
       <w:r>
@@ -3113,186 +3100,6 @@
         <w:t>(</w:t>
       </w:r>
       <w:proofErr w:type="spellStart"/>
-      <w:r>
-        <w:rPr>
-          <w:rFonts w:ascii="JetBrains Mono" w:eastAsia="JetBrains Mono" w:hAnsi="JetBrains Mono" w:cs="JetBrains Mono"/>
-          <w:color w:val="0033B3"/>
-          <w:sz w:val="20"/>
-          <w:szCs w:val="20"/>
-          <w:highlight w:val="white"/>
-        </w:rPr>
-        <w:t>this</w:t>
-      </w:r>
-      <w:proofErr w:type="spellEnd"/>
-      <w:r>
-        <w:rPr>
-          <w:rFonts w:ascii="JetBrains Mono" w:eastAsia="JetBrains Mono" w:hAnsi="JetBrains Mono" w:cs="JetBrains Mono"/>
-          <w:color w:val="080808"/>
-          <w:sz w:val="20"/>
-          <w:szCs w:val="20"/>
-          <w:highlight w:val="white"/>
-        </w:rPr>
-        <w:t>.</w:t>
-      </w:r>
-      <w:r>
-        <w:rPr>
-          <w:rFonts w:ascii="JetBrains Mono" w:eastAsia="JetBrains Mono" w:hAnsi="JetBrains Mono" w:cs="JetBrains Mono"/>
-          <w:color w:val="871094"/>
-          <w:sz w:val="20"/>
-          <w:szCs w:val="20"/>
-          <w:highlight w:val="white"/>
-        </w:rPr>
-        <w:t>_pizza</w:t>
-      </w:r>
-      <w:r>
-        <w:rPr>
-          <w:rFonts w:ascii="JetBrains Mono" w:eastAsia="JetBrains Mono" w:hAnsi="JetBrains Mono" w:cs="JetBrains Mono"/>
-          <w:color w:val="080808"/>
-          <w:sz w:val="20"/>
-          <w:szCs w:val="20"/>
-          <w:highlight w:val="white"/>
-        </w:rPr>
-        <w:t>, {</w:t>
-      </w:r>
-      <w:r>
-        <w:rPr>
-          <w:rFonts w:ascii="JetBrains Mono" w:eastAsia="JetBrains Mono" w:hAnsi="JetBrains Mono" w:cs="JetBrains Mono"/>
-          <w:sz w:val="20"/>
-          <w:szCs w:val="20"/>
-          <w:highlight w:val="white"/>
-        </w:rPr>
-        <w:t>Key</w:t>
-      </w:r>
-      <w:r>
-        <w:rPr>
-          <w:rFonts w:ascii="JetBrains Mono" w:eastAsia="JetBrains Mono" w:hAnsi="JetBrains Mono" w:cs="JetBrains Mono"/>
-          <w:color w:val="080808"/>
-          <w:sz w:val="20"/>
-          <w:szCs w:val="20"/>
-          <w:highlight w:val="white"/>
-        </w:rPr>
-        <w:t xml:space="preserve">? key}) : </w:t>
-      </w:r>
-      <w:r>
-        <w:rPr>
-          <w:rFonts w:ascii="JetBrains Mono" w:eastAsia="JetBrains Mono" w:hAnsi="JetBrains Mono" w:cs="JetBrains Mono"/>
-          <w:color w:val="0033B3"/>
-          <w:sz w:val="20"/>
-          <w:szCs w:val="20"/>
-          <w:highlight w:val="white"/>
-        </w:rPr>
-        <w:t>super</w:t>
-      </w:r>
-      <w:r>
-        <w:rPr>
-          <w:rFonts w:ascii="JetBrains Mono" w:eastAsia="JetBrains Mono" w:hAnsi="JetBrains Mono" w:cs="JetBrains Mono"/>
-          <w:color w:val="080808"/>
-          <w:sz w:val="20"/>
-          <w:szCs w:val="20"/>
-          <w:highlight w:val="white"/>
-        </w:rPr>
-        <w:t>(key: key);</w:t>
-      </w:r>
-    </w:p>
-    <w:p>
-      <w:pPr>
-        <w:jc w:val="both"/>
-        <w:rPr>
-          <w:rFonts w:ascii="JetBrains Mono" w:eastAsia="JetBrains Mono" w:hAnsi="JetBrains Mono" w:cs="JetBrains Mono"/>
-          <w:color w:val="080808"/>
-          <w:sz w:val="20"/>
-          <w:szCs w:val="20"/>
-          <w:highlight w:val="white"/>
-        </w:rPr>
-      </w:pPr>
-    </w:p>
-    <w:p>
-      <w:pPr>
-        <w:jc w:val="both"/>
-        <w:rPr>
-          <w:rFonts w:ascii="JetBrains Mono" w:eastAsia="JetBrains Mono" w:hAnsi="JetBrains Mono" w:cs="JetBrains Mono"/>
-          <w:color w:val="9E880D"/>
-          <w:sz w:val="20"/>
-          <w:szCs w:val="20"/>
-          <w:highlight w:val="white"/>
-        </w:rPr>
-      </w:pPr>
-      <w:r>
-        <w:rPr>
-          <w:rFonts w:ascii="JetBrains Mono" w:eastAsia="JetBrains Mono" w:hAnsi="JetBrains Mono" w:cs="JetBrains Mono"/>
-          <w:color w:val="080808"/>
-          <w:sz w:val="20"/>
-          <w:szCs w:val="20"/>
-          <w:highlight w:val="white"/>
-        </w:rPr>
-        <w:t xml:space="preserve"> </w:t>
-      </w:r>
-      <w:r>
-        <w:rPr>
-          <w:rFonts w:ascii="JetBrains Mono" w:eastAsia="JetBrains Mono" w:hAnsi="JetBrains Mono" w:cs="JetBrains Mono"/>
-          <w:color w:val="9E880D"/>
-          <w:sz w:val="20"/>
-          <w:szCs w:val="20"/>
-          <w:highlight w:val="white"/>
-        </w:rPr>
-        <w:t>@override</w:t>
-      </w:r>
-    </w:p>
-    <w:p>
-      <w:pPr>
-        <w:jc w:val="both"/>
-        <w:rPr>
-          <w:rFonts w:ascii="JetBrains Mono" w:eastAsia="JetBrains Mono" w:hAnsi="JetBrains Mono" w:cs="JetBrains Mono"/>
-          <w:color w:val="080808"/>
-          <w:sz w:val="20"/>
-          <w:szCs w:val="20"/>
-          <w:highlight w:val="white"/>
-        </w:rPr>
-      </w:pPr>
-      <w:r>
-        <w:rPr>
-          <w:rFonts w:ascii="JetBrains Mono" w:eastAsia="JetBrains Mono" w:hAnsi="JetBrains Mono" w:cs="JetBrains Mono"/>
-          <w:color w:val="9E880D"/>
-          <w:sz w:val="20"/>
-          <w:szCs w:val="20"/>
-          <w:highlight w:val="white"/>
-        </w:rPr>
-        <w:t xml:space="preserve"> </w:t>
-      </w:r>
-      <w:r>
-        <w:rPr>
-          <w:rFonts w:ascii="JetBrains Mono" w:eastAsia="JetBrains Mono" w:hAnsi="JetBrains Mono" w:cs="JetBrains Mono"/>
-          <w:sz w:val="20"/>
-          <w:szCs w:val="20"/>
-          <w:highlight w:val="white"/>
-        </w:rPr>
-        <w:t xml:space="preserve">Widget </w:t>
-      </w:r>
-      <w:proofErr w:type="spellStart"/>
-      <w:proofErr w:type="gramStart"/>
-      <w:r>
-        <w:rPr>
-          <w:rFonts w:ascii="JetBrains Mono" w:eastAsia="JetBrains Mono" w:hAnsi="JetBrains Mono" w:cs="JetBrains Mono"/>
-          <w:color w:val="00627A"/>
-          <w:sz w:val="20"/>
-          <w:szCs w:val="20"/>
-          <w:highlight w:val="white"/>
-        </w:rPr>
-        <w:t>build</w:t>
-      </w:r>
-      <w:proofErr w:type="spellEnd"/>
-      <w:r>
-        <w:rPr>
-          <w:rFonts w:ascii="JetBrains Mono" w:eastAsia="JetBrains Mono" w:hAnsi="JetBrains Mono" w:cs="JetBrains Mono"/>
-          <w:color w:val="080808"/>
-          <w:sz w:val="20"/>
-          <w:szCs w:val="20"/>
-          <w:highlight w:val="white"/>
-        </w:rPr>
-        <w:t>(</w:t>
-      </w:r>
-      <w:proofErr w:type="spellStart"/>
-      <w:proofErr w:type="gramEnd"/>
       <w:r>
         <w:rPr>
           <w:rFonts w:ascii="JetBrains Mono" w:eastAsia="JetBrains Mono" w:hAnsi="JetBrains Mono" w:cs="JetBrains Mono"/>
@@ -3455,7 +3262,6 @@
         </w:rPr>
         <w:t xml:space="preserve">   </w:t>
       </w:r>
-      <w:proofErr w:type="gramStart"/>
       <w:r>
         <w:rPr>
           <w:rFonts w:ascii="JetBrains Mono" w:eastAsia="JetBrains Mono" w:hAnsi="JetBrains Mono" w:cs="JetBrains Mono"/>
@@ -3465,19 +3271,7 @@
           <w:szCs w:val="20"/>
           <w:highlight w:val="white"/>
         </w:rPr>
-        <w:t>var</w:t>
-      </w:r>
-      <w:proofErr w:type="gramEnd"/>
-      <w:r>
-        <w:rPr>
-          <w:rFonts w:ascii="JetBrains Mono" w:eastAsia="JetBrains Mono" w:hAnsi="JetBrains Mono" w:cs="JetBrains Mono"/>
-          <w:b/>
-          <w:color w:val="0033B3"/>
-          <w:sz w:val="20"/>
-          <w:szCs w:val="20"/>
-          <w:highlight w:val="white"/>
-        </w:rPr>
-        <w:t xml:space="preserve"> </w:t>
+        <w:t xml:space="preserve">var </w:t>
       </w:r>
       <w:proofErr w:type="spellStart"/>
       <w:r>
@@ -3757,14 +3551,9 @@
       </w:r>
       <w:proofErr w:type="spellEnd"/>
       <w:r>
-        <w:t>&lt;T</w:t>
-      </w:r>
-      <w:proofErr w:type="gramStart"/>
-      <w:r>
-        <w:t>&gt;(</w:t>
-      </w:r>
-      <w:proofErr w:type="spellStart"/>
-      <w:proofErr w:type="gramEnd"/>
+        <w:t>&lt;T&gt;(</w:t>
+      </w:r>
+      <w:proofErr w:type="spellStart"/>
       <w:r>
         <w:t>context</w:t>
       </w:r>
@@ -3865,7 +3654,6 @@
         <w:t>Cart</w:t>
       </w:r>
       <w:proofErr w:type="spellEnd"/>
-      <w:proofErr w:type="gramStart"/>
       <w:r>
         <w:rPr>
           <w:rFonts w:ascii="JetBrains Mono" w:eastAsia="JetBrains Mono" w:hAnsi="JetBrains Mono" w:cs="JetBrains Mono"/>
@@ -3877,7 +3665,6 @@
         <w:t>&gt;(</w:t>
       </w:r>
       <w:proofErr w:type="spellStart"/>
-      <w:proofErr w:type="gramEnd"/>
       <w:r>
         <w:rPr>
           <w:rFonts w:ascii="JetBrains Mono" w:eastAsia="JetBrains Mono" w:hAnsi="JetBrains Mono" w:cs="JetBrains Mono"/>
@@ -4085,12 +3872,10 @@
         <w:t>Nous allons utiliser la version “</w:t>
       </w:r>
       <w:proofErr w:type="spellStart"/>
-      <w:proofErr w:type="gramStart"/>
       <w:r>
         <w:t>context.watch</w:t>
       </w:r>
       <w:proofErr w:type="spellEnd"/>
-      <w:proofErr w:type="gramEnd"/>
       <w:r>
         <w:t>&lt;T&gt;()” pour être notifié des changements.</w:t>
       </w:r>
@@ -4143,28 +3928,6 @@
       <w:pPr>
         <w:jc w:val="both"/>
       </w:pPr>
-    </w:p>
-    <w:p>
-      <w:pPr>
-        <w:jc w:val="both"/>
-        <w:rPr>
-          <w:b/>
-          <w:bCs/>
-          <w:color w:val="FF0000"/>
-          <w:sz w:val="48"/>
-          <w:szCs w:val="48"/>
-        </w:rPr>
-      </w:pPr>
-      <w:r>
-        <w:rPr>
-          <w:b/>
-          <w:bCs/>
-          <w:color w:val="FF0000"/>
-          <w:sz w:val="48"/>
-          <w:szCs w:val="48"/>
-        </w:rPr>
-        <w:t>STOP dans le code dessous</w:t>
-      </w:r>
     </w:p>
     <w:p>
       <w:pPr>
@@ -4358,23 +4121,7 @@
           <w:color w:val="080808"/>
         </w:rPr>
         <w:br/>
-        <w:t xml:space="preserve">  </w:t>
-      </w:r>
-      <w:proofErr w:type="gramStart"/>
-      <w:r>
-        <w:rPr>
-          <w:rFonts w:ascii="JetBrains Mono" w:hAnsi="JetBrains Mono"/>
-          <w:color w:val="080808"/>
-        </w:rPr>
-        <w:t xml:space="preserve">  .push</w:t>
-      </w:r>
-      <w:proofErr w:type="gramEnd"/>
-      <w:r>
-        <w:rPr>
-          <w:rFonts w:ascii="JetBrains Mono" w:hAnsi="JetBrains Mono"/>
-          <w:color w:val="080808"/>
-        </w:rPr>
-        <w:t>(</w:t>
+        <w:t xml:space="preserve">    .push(</w:t>
       </w:r>
       <w:proofErr w:type="spellStart"/>
       <w:r>
@@ -4475,12 +4222,10 @@
         <w:t xml:space="preserve">Nous déclarons les routes au lancement du programme (fichier </w:t>
       </w:r>
       <w:proofErr w:type="spellStart"/>
-      <w:proofErr w:type="gramStart"/>
       <w:r>
         <w:t>main.dart</w:t>
       </w:r>
       <w:proofErr w:type="spellEnd"/>
-      <w:proofErr w:type="gramEnd"/>
       <w:r>
         <w:t>). Vous devez modifier le code comme ceci (extrait) :</w:t>
       </w:r>
@@ -4494,21 +4239,12 @@
           <w:color w:val="080808"/>
         </w:rPr>
       </w:pPr>
-      <w:proofErr w:type="gramStart"/>
       <w:r>
         <w:rPr>
           <w:rFonts w:ascii="JetBrains Mono" w:hAnsi="JetBrains Mono"/>
           <w:color w:val="0033B3"/>
         </w:rPr>
-        <w:t>class</w:t>
-      </w:r>
-      <w:proofErr w:type="gramEnd"/>
-      <w:r>
-        <w:rPr>
-          <w:rFonts w:ascii="JetBrains Mono" w:hAnsi="JetBrains Mono"/>
-          <w:color w:val="0033B3"/>
-        </w:rPr>
-        <w:t xml:space="preserve"> </w:t>
+        <w:t xml:space="preserve">class </w:t>
       </w:r>
       <w:proofErr w:type="spellStart"/>
       <w:r>
@@ -4915,7 +4651,6 @@
         <w:t xml:space="preserve">      /*</w:t>
       </w:r>
       <w:proofErr w:type="spellStart"/>
-      <w:proofErr w:type="gramStart"/>
       <w:r>
         <w:rPr>
           <w:rFonts w:ascii="JetBrains Mono" w:hAnsi="JetBrains Mono"/>
@@ -4933,17 +4668,7 @@
           <w:iCs/>
           <w:color w:val="8C8C8C"/>
         </w:rPr>
-        <w:t>:</w:t>
-      </w:r>
-      <w:proofErr w:type="gramEnd"/>
-      <w:r>
-        <w:rPr>
-          <w:rFonts w:ascii="JetBrains Mono" w:hAnsi="JetBrains Mono"/>
-          <w:i/>
-          <w:iCs/>
-          <w:color w:val="8C8C8C"/>
-        </w:rPr>
-        <w:t xml:space="preserve"> '/',*/</w:t>
+        <w:t>: '/',*/</w:t>
       </w:r>
       <w:r>
         <w:rPr>
@@ -5305,17 +5030,42 @@
       </w:r>
     </w:p>
     <w:p>
+      <w:bookmarkStart w:id="16" w:name="_heading=h.78sk0wcune0m" w:colFirst="0" w:colLast="0"/>
+      <w:bookmarkEnd w:id="16"/>
+      <w:r>
+        <w:br w:type="page"/>
+      </w:r>
+    </w:p>
+    <w:p>
+      <w:pPr>
+        <w:jc w:val="both"/>
+        <w:rPr>
+          <w:b/>
+          <w:bCs/>
+          <w:color w:val="FF0000"/>
+          <w:sz w:val="48"/>
+          <w:szCs w:val="48"/>
+        </w:rPr>
+      </w:pPr>
+      <w:r>
+        <w:rPr>
+          <w:b/>
+          <w:bCs/>
+          <w:color w:val="FF0000"/>
+          <w:sz w:val="48"/>
+          <w:szCs w:val="48"/>
+        </w:rPr>
+        <w:lastRenderedPageBreak/>
+        <w:t>STOP dans le code dessous</w:t>
+      </w:r>
+    </w:p>
+    <w:p>
       <w:pPr>
         <w:rPr>
           <w:sz w:val="40"/>
           <w:szCs w:val="40"/>
         </w:rPr>
       </w:pPr>
-      <w:bookmarkStart w:id="16" w:name="_heading=h.78sk0wcune0m" w:colFirst="0" w:colLast="0"/>
-      <w:bookmarkEnd w:id="16"/>
-      <w:r>
-        <w:br w:type="page"/>
-      </w:r>
     </w:p>
     <w:p>
       <w:pPr>
@@ -5323,7 +5073,6 @@
         <w:jc w:val="both"/>
       </w:pPr>
       <w:r>
-        <w:lastRenderedPageBreak/>
         <w:t>Le widget Panier</w:t>
       </w:r>
     </w:p>
@@ -5351,13 +5100,8 @@
         </w:numPr>
         <w:jc w:val="both"/>
       </w:pPr>
-      <w:proofErr w:type="gramStart"/>
-      <w:r>
-        <w:t>la</w:t>
-      </w:r>
-      <w:proofErr w:type="gramEnd"/>
-      <w:r>
-        <w:t xml:space="preserve"> liste des éléments</w:t>
+      <w:r>
+        <w:t>la liste des éléments</w:t>
       </w:r>
     </w:p>
     <w:p>
@@ -5368,13 +5112,8 @@
         </w:numPr>
         <w:jc w:val="both"/>
       </w:pPr>
-      <w:proofErr w:type="gramStart"/>
-      <w:r>
-        <w:t>le</w:t>
-      </w:r>
-      <w:proofErr w:type="gramEnd"/>
-      <w:r>
-        <w:t xml:space="preserve"> total</w:t>
+      <w:r>
+        <w:t>le total</w:t>
       </w:r>
     </w:p>
     <w:p>
@@ -5474,6 +5213,7 @@
         <w:rPr>
           <w:noProof/>
         </w:rPr>
+        <w:lastRenderedPageBreak/>
         <w:drawing>
           <wp:inline distT="114300" distB="114300" distL="114300" distR="114300" wp14:anchorId="56B6A54A" wp14:editId="37EFE95E">
             <wp:extent cx="4429125" cy="5048250"/>
@@ -5562,7 +5302,6 @@
       <w:bookmarkEnd w:id="17"/>
       <w:bookmarkEnd w:id="18"/>
       <w:r>
-        <w:lastRenderedPageBreak/>
         <w:t>Le widget _</w:t>
       </w:r>
       <w:proofErr w:type="spellStart"/>
@@ -5604,12 +5343,10 @@
         <w:t> » devant le nom de la classe et dans ce cas vous devez mettre le widget dans le fichier « </w:t>
       </w:r>
       <w:proofErr w:type="spellStart"/>
-      <w:proofErr w:type="gramStart"/>
       <w:r>
         <w:t>panier.dart</w:t>
       </w:r>
       <w:proofErr w:type="spellEnd"/>
-      <w:proofErr w:type="gramEnd"/>
       <w:r>
         <w:t> »</w:t>
       </w:r>
@@ -5627,14 +5364,9 @@
       </w:r>
       <w:proofErr w:type="spellStart"/>
       <w:r>
-        <w:t>cart_</w:t>
-      </w:r>
-      <w:proofErr w:type="gramStart"/>
-      <w:r>
-        <w:t>list.dart</w:t>
-      </w:r>
-      <w:proofErr w:type="spellEnd"/>
-      <w:proofErr w:type="gramEnd"/>
+        <w:t>cart_list.dart</w:t>
+      </w:r>
+      <w:proofErr w:type="spellEnd"/>
       <w:r>
         <w:t xml:space="preserve"> pour ce widget.</w:t>
       </w:r>
@@ -5648,12 +5380,10 @@
         <w:t>Nous allons utiliser la méthode “</w:t>
       </w:r>
       <w:proofErr w:type="spellStart"/>
-      <w:proofErr w:type="gramStart"/>
       <w:r>
         <w:t>context.watch</w:t>
       </w:r>
       <w:proofErr w:type="spellEnd"/>
-      <w:proofErr w:type="gramEnd"/>
       <w:r>
         <w:t>&lt;T&gt;()” comme ceci (extrait) :</w:t>
       </w:r>
@@ -5671,6 +5401,7 @@
         <w:rPr>
           <w:noProof/>
         </w:rPr>
+        <w:lastRenderedPageBreak/>
         <w:drawing>
           <wp:inline distT="114300" distB="114300" distL="114300" distR="114300" wp14:anchorId="09D87AB1" wp14:editId="50E78CFA">
             <wp:extent cx="3400425" cy="1981200"/>
@@ -5769,12 +5500,10 @@
         <w:t> » devant le nom de la classe et dans ce cas vous devez mettre le widget dans le fichier « </w:t>
       </w:r>
       <w:proofErr w:type="spellStart"/>
-      <w:proofErr w:type="gramStart"/>
       <w:r>
         <w:t>panier.dart</w:t>
       </w:r>
       <w:proofErr w:type="spellEnd"/>
-      <w:proofErr w:type="gramEnd"/>
       <w:r>
         <w:t> »</w:t>
       </w:r>
@@ -5792,14 +5521,9 @@
       </w:r>
       <w:proofErr w:type="spellStart"/>
       <w:r>
-        <w:t>cart_</w:t>
-      </w:r>
-      <w:proofErr w:type="gramStart"/>
-      <w:r>
-        <w:t>total.dart</w:t>
-      </w:r>
-      <w:proofErr w:type="spellEnd"/>
-      <w:proofErr w:type="gramEnd"/>
+        <w:t>cart_total.dart</w:t>
+      </w:r>
+      <w:proofErr w:type="spellEnd"/>
       <w:r>
         <w:t xml:space="preserve"> pour ce widget.</w:t>
       </w:r>

</xml_diff>